<commit_message>
Fixed use case for item pictures
</commit_message>
<xml_diff>
--- a/docs/UC 6 (Photographs of Items).docx
+++ b/docs/UC 6 (Photographs of Items).docx
@@ -224,16 +224,8 @@
               <w:rPr>
                 <w:b/>
               </w:rPr>
-              <w:t xml:space="preserve"> </w:t>
-            </w:r>
-            <w:r>
-              <w:rPr>
-                <w:b/>
-              </w:rPr>
-              <w:t>(Use Case 6.1)</w:t>
-            </w:r>
-            <w:bookmarkStart w:id="0" w:name="_GoBack"/>
-            <w:bookmarkEnd w:id="0"/>
+              <w:t xml:space="preserve"> (Use Case 6.1)</w:t>
+            </w:r>
           </w:p>
         </w:tc>
         <w:tc>
@@ -294,8 +286,25 @@
           </w:tcPr>
           <w:p>
             <w:r>
-              <w:t>Initiate by choosing “attach photo” option, while on gift card item page.</w:t>
-            </w:r>
+              <w:t xml:space="preserve">Initiate by </w:t>
+            </w:r>
+            <w:r>
+              <w:t>pressing</w:t>
+            </w:r>
+            <w:r>
+              <w:t xml:space="preserve"> “</w:t>
+            </w:r>
+            <w:r>
+              <w:t>Add Button</w:t>
+            </w:r>
+            <w:r>
+              <w:t xml:space="preserve">” option, while on gift card </w:t>
+            </w:r>
+            <w:proofErr w:type="spellStart"/>
+            <w:r>
+              <w:t>ItemPicturesActivity</w:t>
+            </w:r>
+            <w:proofErr w:type="spellEnd"/>
           </w:p>
         </w:tc>
         <w:tc>
@@ -331,7 +340,10 @@
           </w:tcPr>
           <w:p>
             <w:r>
-              <w:t>Request user to choose existing photo, or redirect to camera to take photo(s), or cancel</w:t>
+              <w:t xml:space="preserve">Prompt user to select photo from camera, from gallery, </w:t>
+            </w:r>
+            <w:r>
+              <w:t>or cancel</w:t>
             </w:r>
           </w:p>
         </w:tc>
@@ -742,7 +754,26 @@
           </w:tcPr>
           <w:p>
             <w:r>
-              <w:t>Owner chooses the “view photo of gift card item” option.</w:t>
+              <w:t xml:space="preserve">Owner </w:t>
+            </w:r>
+            <w:r>
+              <w:t xml:space="preserve">navigates to </w:t>
+            </w:r>
+            <w:proofErr w:type="spellStart"/>
+            <w:r>
+              <w:t>ItemPictureActivity</w:t>
+            </w:r>
+            <w:proofErr w:type="spellEnd"/>
+            <w:r>
+              <w:t xml:space="preserve"> (clicks on image in gift card </w:t>
+            </w:r>
+            <w:proofErr w:type="spellStart"/>
+            <w:r>
+              <w:t>ItemActivity</w:t>
+            </w:r>
+            <w:proofErr w:type="spellEnd"/>
+            <w:r>
+              <w:t>)</w:t>
             </w:r>
           </w:p>
         </w:tc>
@@ -905,7 +936,13 @@
           </w:tcPr>
           <w:p>
             <w:r>
-              <w:t>Initiate by choosing “view photo of gift card item” option, while on gift card item page.</w:t>
+              <w:t xml:space="preserve">Initiate by </w:t>
+            </w:r>
+            <w:r>
+              <w:t>clicking the gift card image</w:t>
+            </w:r>
+            <w:r>
+              <w:t>, while on gift card item page.</w:t>
             </w:r>
           </w:p>
         </w:tc>
@@ -944,6 +981,17 @@
             <w:r>
               <w:t>Display attached photo(s) to gift card item</w:t>
             </w:r>
+            <w:r>
+              <w:t xml:space="preserve"> (</w:t>
+            </w:r>
+            <w:proofErr w:type="spellStart"/>
+            <w:r>
+              <w:t>ItemDetailsActivity</w:t>
+            </w:r>
+            <w:proofErr w:type="spellEnd"/>
+            <w:r>
+              <w:t>)</w:t>
+            </w:r>
           </w:p>
         </w:tc>
       </w:tr>
@@ -1004,38 +1052,10 @@
           </w:tcPr>
           <w:p>
             <w:r>
-              <w:t>System displays “You have no photo(s)” for this item</w:t>
-            </w:r>
-          </w:p>
-        </w:tc>
-      </w:tr>
-      <w:tr>
-        <w:trPr>
-          <w:trHeight w:val="27"/>
-        </w:trPr>
-        <w:tc>
-          <w:tcPr>
-            <w:tcW w:w="1271" w:type="dxa"/>
-          </w:tcPr>
-          <w:p>
-            <w:r>
-              <w:t>2.2</w:t>
-            </w:r>
-          </w:p>
-        </w:tc>
-        <w:tc>
-          <w:tcPr>
-            <w:tcW w:w="4208" w:type="dxa"/>
-          </w:tcPr>
-          <w:p/>
-        </w:tc>
-        <w:tc>
-          <w:tcPr>
-            <w:tcW w:w="6140" w:type="dxa"/>
-          </w:tcPr>
-          <w:p>
-            <w:r>
-              <w:t>System quit out of this function</w:t>
+              <w:t xml:space="preserve">System displays </w:t>
+            </w:r>
+            <w:r>
+              <w:t>no photos</w:t>
             </w:r>
           </w:p>
         </w:tc>
@@ -1380,7 +1400,10 @@
           </w:tcPr>
           <w:p>
             <w:r>
-              <w:t>Owner chooses the “delete photo of gift card item on photo ” option, while viewing attached photo</w:t>
+              <w:t xml:space="preserve">Owner </w:t>
+            </w:r>
+            <w:r>
+              <w:t>long clicks photo</w:t>
             </w:r>
           </w:p>
         </w:tc>
@@ -1543,7 +1566,10 @@
           </w:tcPr>
           <w:p>
             <w:r>
-              <w:t>Initiate by choosing “delete photo of gift card item on photo ” option, while viewing attached photo</w:t>
+              <w:t xml:space="preserve">Initiate </w:t>
+            </w:r>
+            <w:r>
+              <w:t>by long clicking photo</w:t>
             </w:r>
           </w:p>
         </w:tc>
@@ -1580,7 +1606,7 @@
           </w:tcPr>
           <w:p>
             <w:r>
-              <w:t>Delete selected attached photo(s) to gift card item, remove from data base</w:t>
+              <w:t>Delete selected photo to gift card item, remove from data base</w:t>
             </w:r>
           </w:p>
         </w:tc>
@@ -2100,14 +2126,25 @@
           </w:tcPr>
           <w:p>
             <w:r>
-              <w:t>Initiate by choosing “ manually download” option, while viewing</w:t>
-            </w:r>
-            <w:r>
-              <w:t xml:space="preserve"> selected</w:t>
-            </w:r>
-            <w:r>
-              <w:t xml:space="preserve"> inventory photo(s)</w:t>
-            </w:r>
+              <w:t xml:space="preserve">Initiate by choosing </w:t>
+            </w:r>
+            <w:r>
+              <w:t xml:space="preserve"> </w:t>
+            </w:r>
+            <w:r>
+              <w:t>“download images</w:t>
+            </w:r>
+            <w:r>
+              <w:t>” option</w:t>
+            </w:r>
+            <w:r>
+              <w:t xml:space="preserve"> in </w:t>
+            </w:r>
+            <w:proofErr w:type="spellStart"/>
+            <w:r>
+              <w:t>SettingsActivity</w:t>
+            </w:r>
+            <w:proofErr w:type="spellEnd"/>
           </w:p>
         </w:tc>
         <w:tc>
@@ -2143,8 +2180,10 @@
           </w:tcPr>
           <w:p>
             <w:r>
-              <w:t>Provide download(s) of selected inventory photo(s)</w:t>
-            </w:r>
+              <w:t>Save photos from database to cache</w:t>
+            </w:r>
+            <w:bookmarkStart w:id="0" w:name="_GoBack"/>
+            <w:bookmarkEnd w:id="0"/>
           </w:p>
         </w:tc>
       </w:tr>
@@ -2320,6 +2359,25 @@
               </w:rPr>
               <w:t>US06.05.01</w:t>
             </w:r>
+            <w:r>
+              <w:rPr>
+                <w:rFonts w:ascii="Arial" w:hAnsi="Arial" w:cs="Arial"/>
+                <w:bCs/>
+                <w:color w:val="333333"/>
+                <w:sz w:val="23"/>
+                <w:szCs w:val="23"/>
+                <w:shd w:val="clear" w:color="auto" w:fill="FFFFFF"/>
+              </w:rPr>
+              <w:t xml:space="preserve">, </w:t>
+            </w:r>
+            <w:r>
+              <w:rPr>
+                <w:rFonts w:ascii="Arial" w:hAnsi="Arial" w:cs="Arial"/>
+                <w:sz w:val="23"/>
+                <w:szCs w:val="23"/>
+              </w:rPr>
+              <w:t>US10.01.01</w:t>
+            </w:r>
           </w:p>
         </w:tc>
       </w:tr>
@@ -2341,11 +2399,7 @@
           <w:tcPr>
             <w:tcW w:w="9702" w:type="dxa"/>
           </w:tcPr>
-          <w:p>
-            <w:r>
-              <w:t>User must be able to view photo so they know if they want to manually download them.</w:t>
-            </w:r>
-          </w:p>
+          <w:p/>
         </w:tc>
       </w:tr>
       <w:tr>
@@ -2812,7 +2866,6 @@
       <w:spacing w:after="0" w:line="240" w:lineRule="auto"/>
     </w:pPr>
     <w:tblPr>
-      <w:tblInd w:w="0" w:type="dxa"/>
       <w:tblBorders>
         <w:top w:val="single" w:sz="4" w:space="0" w:color="auto"/>
         <w:left w:val="single" w:sz="4" w:space="0" w:color="auto"/>
@@ -2821,12 +2874,6 @@
         <w:insideH w:val="single" w:sz="4" w:space="0" w:color="auto"/>
         <w:insideV w:val="single" w:sz="4" w:space="0" w:color="auto"/>
       </w:tblBorders>
-      <w:tblCellMar>
-        <w:top w:w="0" w:type="dxa"/>
-        <w:left w:w="108" w:type="dxa"/>
-        <w:bottom w:w="0" w:type="dxa"/>
-        <w:right w:w="108" w:type="dxa"/>
-      </w:tblCellMar>
     </w:tblPr>
   </w:style>
 </w:styles>

</xml_diff>